<commit_message>
Get works + new gantt kort
</commit_message>
<xml_diff>
--- a/GantKort.docx
+++ b/GantKort.docx
@@ -343,25 +343,31 @@
             <w:r>
               <w:t>Add singleton,</w:t>
             </w:r>
-          </w:p>
-        </w:tc>
-        <w:tc>
-          <w:tcPr>
-            <w:tcW w:w="1926" w:type="dxa"/>
-          </w:tcPr>
-          <w:p>
-            <w:r>
-              <w:t>Api til highscore etc .ASP api</w:t>
-            </w:r>
-          </w:p>
-        </w:tc>
-        <w:tc>
-          <w:tcPr>
-            <w:tcW w:w="1926" w:type="dxa"/>
-          </w:tcPr>
-          <w:p>
-            <w:r>
-              <w:t>Api til highscore etc .ASP api</w:t>
+            <w:r>
+              <w:t xml:space="preserve"> og cleanup af k</w:t>
+            </w:r>
+            <w:r>
+              <w:t>ode</w:t>
+            </w:r>
+          </w:p>
+        </w:tc>
+        <w:tc>
+          <w:tcPr>
+            <w:tcW w:w="1926" w:type="dxa"/>
+          </w:tcPr>
+          <w:p>
+            <w:r>
+              <w:t>Post virker nu</w:t>
+            </w:r>
+          </w:p>
+        </w:tc>
+        <w:tc>
+          <w:tcPr>
+            <w:tcW w:w="1926" w:type="dxa"/>
+          </w:tcPr>
+          <w:p>
+            <w:r>
+              <w:t>Get virker. Resten af tiden bliver brugt på at researche Api keys</w:t>
             </w:r>
           </w:p>
         </w:tc>
@@ -1371,7 +1377,6 @@
         <w:docPartUnique/>
       </w:docPartObj>
     </w:sdtPr>
-    <w:sdtEndPr/>
     <w:sdtContent>
       <w:p>
         <w:pPr>

</xml_diff>